<commit_message>
added axion and combined JS
</commit_message>
<xml_diff>
--- a/datacollection101.docx
+++ b/datacollection101.docx
@@ -1110,6 +1110,8 @@
             <w:br w:type="page"/>
           </w:r>
         </w:p>
+        <w:bookmarkStart w:id="0" w:name="_GoBack" w:displacedByCustomXml="next"/>
+        <w:bookmarkEnd w:id="0" w:displacedByCustomXml="next"/>
       </w:sdtContent>
     </w:sdt>
     <w:p>
@@ -1143,21 +1145,7 @@
         <w:rPr>
           <w:lang w:val="en-US"/>
         </w:rPr>
-        <w:t xml:space="preserve">  This means the first two sections of the value calculator where the name, dealer and crop information </w:t>
-      </w:r>
-      <w:proofErr w:type="gramStart"/>
-      <w:r>
-        <w:rPr>
-          <w:lang w:val="en-US"/>
-        </w:rPr>
-        <w:t>is entered</w:t>
-      </w:r>
-      <w:proofErr w:type="gramEnd"/>
-      <w:r>
-        <w:rPr>
-          <w:lang w:val="en-US"/>
-        </w:rPr>
-        <w:t>, as shown below.</w:t>
+        <w:t xml:space="preserve">  This means the first two sections of the value calculator where the name, dealer and crop information is entered, as shown below.</w:t>
       </w:r>
       <w:r>
         <w:rPr>
@@ -1345,8 +1333,6 @@
       <w:r>
         <w:t xml:space="preserve"> </w:t>
       </w:r>
-      <w:bookmarkStart w:id="0" w:name="_GoBack"/>
-      <w:bookmarkEnd w:id="0"/>
     </w:p>
     <w:p>
       <w:pPr>
@@ -4212,7 +4198,7 @@
 </file>
 
 <file path=customXml/itemProps2.xml><?xml version="1.0" encoding="utf-8"?>
-<ds:datastoreItem xmlns:ds="http://schemas.openxmlformats.org/officeDocument/2006/customXml" ds:itemID="{70083A45-73DE-4989-A24C-9CCB6A66ECEE}">
+<ds:datastoreItem xmlns:ds="http://schemas.openxmlformats.org/officeDocument/2006/customXml" ds:itemID="{A17D1DB5-1AA7-4F5A-9FD2-6CFBE0DF7397}">
   <ds:schemaRefs>
     <ds:schemaRef ds:uri="http://schemas.openxmlformats.org/officeDocument/2006/bibliography"/>
   </ds:schemaRefs>

</xml_diff>